<commit_message>
Memery Cache & File Cache
</commit_message>
<xml_diff>
--- a/dev/WorldWind一览.docx
+++ b/dev/WorldWind一览.docx
@@ -8,7 +8,7 @@
         <w:ind w:firstLineChars="200" w:firstLine="720"/>
         <w:jc w:val="center"/>
         <w:rPr>
-          <w:rFonts w:ascii="黑体" w:eastAsia="黑体" w:hint="eastAsia"/>
+          <w:rFonts w:ascii="黑体" w:eastAsia="黑体"/>
           <w:sz w:val="36"/>
           <w:szCs w:val="36"/>
         </w:rPr>
@@ -671,13 +671,7 @@
         <w:rPr>
           <w:rFonts w:hint="eastAsia"/>
         </w:rPr>
-        <w:t>由</w:t>
-      </w:r>
-      <w:r>
-        <w:rPr>
-          <w:rFonts w:hint="eastAsia"/>
-        </w:rPr>
-        <w:t>一个</w:t>
+        <w:t>由一个</w:t>
       </w:r>
       <w:r>
         <w:rPr>
@@ -964,9 +958,6 @@
       <w:pPr>
         <w:spacing w:line="360" w:lineRule="auto"/>
         <w:ind w:firstLineChars="200" w:firstLine="420"/>
-        <w:rPr>
-          <w:rFonts w:hint="eastAsia"/>
-        </w:rPr>
       </w:pPr>
       <w:r>
         <w:rPr>
@@ -1012,9 +1003,6 @@
     <w:p>
       <w:pPr>
         <w:pStyle w:val="1"/>
-        <w:rPr>
-          <w:rFonts w:hint="eastAsia"/>
-        </w:rPr>
       </w:pPr>
       <w:r>
         <w:rPr>
@@ -1022,6 +1010,21 @@
         </w:rPr>
         <w:lastRenderedPageBreak/>
         <w:t>数据检索</w:t>
+      </w:r>
+      <w:r>
+        <w:rPr>
+          <w:rFonts w:hint="eastAsia"/>
+        </w:rPr>
+        <w:t>（</w:t>
+      </w:r>
+      <w:r>
+        <w:t>Data Retrieval</w:t>
+      </w:r>
+      <w:r>
+        <w:rPr>
+          <w:rFonts w:hint="eastAsia"/>
+        </w:rPr>
+        <w:t>）</w:t>
       </w:r>
     </w:p>
     <w:p>
@@ -1030,9 +1033,6 @@
         <w:wordWrap w:val="0"/>
         <w:spacing w:line="360" w:lineRule="auto"/>
         <w:ind w:firstLineChars="200" w:firstLine="480"/>
-        <w:rPr>
-          <w:rFonts w:hint="eastAsia"/>
-        </w:rPr>
       </w:pPr>
       <w:proofErr w:type="spellStart"/>
       <w:r>
@@ -1078,19 +1078,7 @@
         <w:rPr>
           <w:rFonts w:hint="eastAsia"/>
         </w:rPr>
-        <w:t>工作的是这两个</w:t>
-      </w:r>
-      <w:r>
-        <w:rPr>
-          <w:rFonts w:hint="eastAsia"/>
-        </w:rPr>
-        <w:t>类</w:t>
-      </w:r>
-      <w:r>
-        <w:rPr>
-          <w:rFonts w:hint="eastAsia"/>
-        </w:rPr>
-        <w:t>：</w:t>
+        <w:t>工作的是这两个类：</w:t>
       </w:r>
       <w:proofErr w:type="spellStart"/>
       <w:r>
@@ -1121,9 +1109,6 @@
         <w:wordWrap w:val="0"/>
         <w:spacing w:line="360" w:lineRule="auto"/>
         <w:ind w:firstLineChars="200" w:firstLine="480"/>
-        <w:rPr>
-          <w:rFonts w:hint="eastAsia"/>
-        </w:rPr>
       </w:pPr>
       <w:r>
         <w:rPr>
@@ -1252,9 +1237,6 @@
         <w:wordWrap w:val="0"/>
         <w:spacing w:line="360" w:lineRule="auto"/>
         <w:ind w:firstLineChars="200" w:firstLine="480"/>
-        <w:rPr>
-          <w:rFonts w:hint="eastAsia"/>
-        </w:rPr>
       </w:pPr>
       <w:proofErr w:type="spellStart"/>
       <w:r>
@@ -1404,9 +1386,6 @@
         <w:wordWrap w:val="0"/>
         <w:spacing w:line="360" w:lineRule="auto"/>
         <w:ind w:firstLineChars="200" w:firstLine="480"/>
-        <w:rPr>
-          <w:rFonts w:hint="eastAsia"/>
-        </w:rPr>
       </w:pPr>
       <w:r>
         <w:rPr>
@@ -1587,12 +1566,7 @@
         <w:wordWrap w:val="0"/>
         <w:spacing w:line="360" w:lineRule="auto"/>
         <w:ind w:firstLineChars="200" w:firstLine="480"/>
-        <w:rPr>
-          <w:rFonts w:hint="eastAsia"/>
-        </w:rPr>
-      </w:pPr>
-      <w:bookmarkStart w:id="2" w:name="_GoBack"/>
-      <w:bookmarkEnd w:id="2"/>
+      </w:pPr>
       <w:r>
         <w:rPr>
           <w:rFonts w:hint="eastAsia"/>
@@ -1641,14 +1615,14 @@
         <w:rPr>
           <w:rFonts w:hint="eastAsia"/>
         </w:rPr>
-        <w:t>进</w:t>
+        <w:t>线</w:t>
       </w:r>
       <w:r>
         <w:rPr>
           <w:rFonts w:hint="eastAsia"/>
         </w:rPr>
         <w:lastRenderedPageBreak/>
-        <w:t>行时</w:t>
+        <w:t>程里</w:t>
       </w:r>
       <w:r>
         <w:rPr>
@@ -1734,9 +1708,391 @@
           <w:rFonts w:hint="eastAsia"/>
         </w:rPr>
       </w:pPr>
+      <w:r>
+        <w:rPr>
+          <w:rFonts w:hint="eastAsia"/>
+        </w:rPr>
+        <w:t>在渲染的时候，肯定要检测一下需要的数据是否在磁盘上或缓存里，如果是则可以直接加载，但如果不是就必须去远程服务器上检索。这些工作如果和渲染放在一个线程里一定会影响渲染的流畅度，所以</w:t>
+      </w:r>
+      <w:r>
+        <w:rPr>
+          <w:rFonts w:hint="eastAsia"/>
+        </w:rPr>
+        <w:t>如上所述的这种磁盘访问限制</w:t>
+      </w:r>
+      <w:r>
+        <w:rPr>
+          <w:rFonts w:hint="eastAsia"/>
+        </w:rPr>
+        <w:t>就显得非常有意义了。</w:t>
+      </w:r>
+      <w:r>
+        <w:rPr>
+          <w:rFonts w:hint="eastAsia"/>
+        </w:rPr>
+        <w:t>依照这个惯例，如果对象需要加载数据就会首先检测一下缓存里是否有需要的数据，如果没有的话就单独创建一个线程去检测需要从哪里获取数据，是磁盘还是网络。</w:t>
+      </w:r>
+      <w:r>
+        <w:rPr>
+          <w:rFonts w:hint="eastAsia"/>
+        </w:rPr>
+        <w:t>如果在磁盘上找到了数据，就会正常读取它并立即放入缓存。如果数据在远程服务器上，该线程就创建一个Retriever</w:t>
+      </w:r>
+      <w:r>
+        <w:rPr>
+          <w:rFonts w:hint="eastAsia"/>
+        </w:rPr>
+        <w:t>去向服务器请求数据。</w:t>
+      </w:r>
+    </w:p>
+    <w:p>
+      <w:pPr>
+        <w:pStyle w:val="1"/>
+        <w:rPr>
+          <w:rFonts w:hint="eastAsia"/>
+        </w:rPr>
+      </w:pPr>
+      <w:r>
+        <w:rPr>
+          <w:rFonts w:hint="eastAsia"/>
+        </w:rPr>
+        <w:t>缓存</w:t>
+      </w:r>
+      <w:r>
+        <w:rPr>
+          <w:rFonts w:hint="eastAsia"/>
+        </w:rPr>
+        <w:t>（</w:t>
+      </w:r>
+      <w:r>
+        <w:t>Memory Cache</w:t>
+      </w:r>
+      <w:r>
+        <w:rPr>
+          <w:rFonts w:hint="eastAsia"/>
+        </w:rPr>
+        <w:t>）</w:t>
+      </w:r>
+    </w:p>
+    <w:p>
+      <w:pPr>
+        <w:pStyle w:val="a5"/>
+        <w:wordWrap w:val="0"/>
+        <w:spacing w:line="360" w:lineRule="auto"/>
+        <w:ind w:firstLineChars="200" w:firstLine="480"/>
+        <w:rPr>
+          <w:rFonts w:hint="eastAsia"/>
+        </w:rPr>
+      </w:pPr>
+      <w:proofErr w:type="gramStart"/>
+      <w:r>
+        <w:rPr>
+          <w:rFonts w:hint="eastAsia"/>
+        </w:rPr>
+        <w:t>为了让可缓存</w:t>
+      </w:r>
+      <w:proofErr w:type="gramEnd"/>
+      <w:r>
+        <w:rPr>
+          <w:rFonts w:hint="eastAsia"/>
+        </w:rPr>
+        <w:t>的对象之间共享数据，</w:t>
+      </w:r>
+      <w:proofErr w:type="spellStart"/>
+      <w:r>
+        <w:rPr>
+          <w:rFonts w:hint="eastAsia"/>
+        </w:rPr>
+        <w:t>WorldWind</w:t>
+      </w:r>
+      <w:proofErr w:type="spellEnd"/>
+      <w:r>
+        <w:rPr>
+          <w:rFonts w:hint="eastAsia"/>
+        </w:rPr>
+        <w:t>中的大多数缓存数据都存在</w:t>
+      </w:r>
+      <w:proofErr w:type="spellStart"/>
+      <w:r>
+        <w:rPr>
+          <w:rFonts w:hint="eastAsia"/>
+        </w:rPr>
+        <w:t>gov.nasa.worldwind.cache.MemeryCache</w:t>
+      </w:r>
+      <w:proofErr w:type="spellEnd"/>
+      <w:r>
+        <w:rPr>
+          <w:rFonts w:hint="eastAsia"/>
+        </w:rPr>
+        <w:t>中。</w:t>
+      </w:r>
+      <w:proofErr w:type="spellStart"/>
+      <w:r>
+        <w:rPr>
+          <w:rFonts w:hint="eastAsia"/>
+        </w:rPr>
+        <w:t>MemoryCache</w:t>
+      </w:r>
+      <w:proofErr w:type="spellEnd"/>
+      <w:r>
+        <w:rPr>
+          <w:rFonts w:hint="eastAsia"/>
+        </w:rPr>
+        <w:t>使得一个打开的应用程序实例中的所有</w:t>
+      </w:r>
+      <w:proofErr w:type="spellStart"/>
+      <w:r>
+        <w:rPr>
+          <w:rFonts w:hint="eastAsia"/>
+        </w:rPr>
+        <w:t>WorldWindWindow</w:t>
+      </w:r>
+      <w:proofErr w:type="spellEnd"/>
+      <w:r>
+        <w:rPr>
+          <w:rFonts w:hint="eastAsia"/>
+        </w:rPr>
+        <w:t>可以共享</w:t>
+      </w:r>
+      <w:proofErr w:type="gramStart"/>
+      <w:r>
+        <w:rPr>
+          <w:rFonts w:hint="eastAsia"/>
+        </w:rPr>
+        <w:t>一</w:t>
+      </w:r>
+      <w:proofErr w:type="gramEnd"/>
+      <w:r>
+        <w:rPr>
+          <w:rFonts w:hint="eastAsia"/>
+        </w:rPr>
+        <w:t>套数据</w:t>
+      </w:r>
+      <w:r>
+        <w:rPr>
+          <w:rFonts w:hint="eastAsia"/>
+        </w:rPr>
+        <w:t>（在内存中）</w:t>
+      </w:r>
+      <w:r>
+        <w:rPr>
+          <w:rFonts w:hint="eastAsia"/>
+        </w:rPr>
+        <w:t>。</w:t>
+      </w:r>
+      <w:r>
+        <w:rPr>
+          <w:rFonts w:hint="eastAsia"/>
+        </w:rPr>
+        <w:t>也就是说，在两个独立的窗口内</w:t>
+      </w:r>
+      <w:proofErr w:type="gramStart"/>
+      <w:r>
+        <w:rPr>
+          <w:rFonts w:hint="eastAsia"/>
+        </w:rPr>
+        <w:t>个</w:t>
+      </w:r>
+      <w:proofErr w:type="gramEnd"/>
+      <w:r>
+        <w:rPr>
+          <w:rFonts w:hint="eastAsia"/>
+        </w:rPr>
+        <w:t>显示一个Earth的时候，它们能够同时共享所有的影像或高程瓦片等数据。</w:t>
+      </w:r>
+      <w:r>
+        <w:rPr>
+          <w:rFonts w:hint="eastAsia"/>
+          <w:color w:val="FF0000"/>
+        </w:rPr>
+        <w:t>不过这样做有个要求就是，被共享的数据的equals()方法和</w:t>
+      </w:r>
+      <w:proofErr w:type="spellStart"/>
+      <w:r>
+        <w:rPr>
+          <w:rFonts w:hint="eastAsia"/>
+          <w:color w:val="FF0000"/>
+        </w:rPr>
+        <w:t>hashCode</w:t>
+      </w:r>
+      <w:proofErr w:type="spellEnd"/>
+      <w:r>
+        <w:rPr>
+          <w:rFonts w:hint="eastAsia"/>
+          <w:color w:val="FF0000"/>
+        </w:rPr>
+        <w:t>()方法所基于的实例不能是特定的缓存对象</w:t>
+      </w:r>
+      <w:r>
+        <w:rPr>
+          <w:rFonts w:hint="eastAsia"/>
+          <w:color w:val="FF0000"/>
+        </w:rPr>
+        <w:t>。</w:t>
+      </w:r>
+    </w:p>
+    <w:p>
+      <w:pPr>
+        <w:pStyle w:val="1"/>
+        <w:rPr>
+          <w:rFonts w:hint="eastAsia"/>
+        </w:rPr>
+      </w:pPr>
+      <w:r>
+        <w:rPr>
+          <w:rFonts w:hint="eastAsia"/>
+        </w:rPr>
+        <w:t>文件缓存（</w:t>
+      </w:r>
+      <w:r>
+        <w:rPr>
+          <w:rFonts w:hint="eastAsia"/>
+        </w:rPr>
+        <w:t>File Cache</w:t>
+      </w:r>
+      <w:r>
+        <w:rPr>
+          <w:rFonts w:hint="eastAsia"/>
+        </w:rPr>
+        <w:t>）</w:t>
+      </w:r>
+    </w:p>
+    <w:p>
+      <w:pPr>
+        <w:pStyle w:val="a5"/>
+        <w:wordWrap w:val="0"/>
+        <w:spacing w:line="360" w:lineRule="auto"/>
+        <w:ind w:firstLineChars="200" w:firstLine="480"/>
+        <w:rPr>
+          <w:rFonts w:hint="eastAsia"/>
+        </w:rPr>
+      </w:pPr>
+      <w:bookmarkStart w:id="2" w:name="_GoBack"/>
+      <w:bookmarkEnd w:id="2"/>
+      <w:r>
+        <w:rPr>
+          <w:rFonts w:hint="eastAsia"/>
+          <w:color w:val="FF0000"/>
+        </w:rPr>
+        <w:t>所有持久话的或者从本地机器得到的数据都是由</w:t>
+      </w:r>
+      <w:proofErr w:type="spellStart"/>
+      <w:r>
+        <w:rPr>
+          <w:rFonts w:hint="eastAsia"/>
+          <w:color w:val="FF0000"/>
+        </w:rPr>
+        <w:t>FileStore</w:t>
+      </w:r>
+      <w:proofErr w:type="spellEnd"/>
+      <w:r>
+        <w:rPr>
+          <w:rFonts w:hint="eastAsia"/>
+          <w:color w:val="FF0000"/>
+        </w:rPr>
+        <w:t>来管理的，所有的对象对不亲自管理自己的存储。</w:t>
+      </w:r>
+      <w:r>
+        <w:rPr>
+          <w:rFonts w:hint="eastAsia"/>
+          <w:color w:val="FF0000"/>
+        </w:rPr>
+        <w:t>文件缓存负责多个磁盘存储并负责统一的访问这些数据。</w:t>
+      </w:r>
+      <w:r>
+        <w:rPr>
+          <w:rFonts w:hint="eastAsia"/>
+        </w:rPr>
+        <w:t>文件缓存是一个单例，从另一个</w:t>
+      </w:r>
+      <w:proofErr w:type="gramStart"/>
+      <w:r>
+        <w:rPr>
+          <w:rFonts w:hint="eastAsia"/>
+        </w:rPr>
+        <w:t>单例类</w:t>
+      </w:r>
+      <w:proofErr w:type="spellStart"/>
+      <w:proofErr w:type="gramEnd"/>
+      <w:r>
+        <w:rPr>
+          <w:rFonts w:hint="eastAsia"/>
+        </w:rPr>
+        <w:t>WorldWind</w:t>
+      </w:r>
+      <w:proofErr w:type="spellEnd"/>
+      <w:r>
+        <w:rPr>
+          <w:rFonts w:hint="eastAsia"/>
+        </w:rPr>
+        <w:t>访问得到。</w:t>
+      </w:r>
+    </w:p>
+    <w:p>
+      <w:pPr>
+        <w:pStyle w:val="a5"/>
+        <w:wordWrap w:val="0"/>
+        <w:spacing w:line="360" w:lineRule="auto"/>
+        <w:ind w:firstLineChars="200" w:firstLine="480"/>
+        <w:rPr>
+          <w:rFonts w:hint="eastAsia"/>
+        </w:rPr>
+      </w:pPr>
+    </w:p>
+    <w:p>
+      <w:pPr>
+        <w:pStyle w:val="a5"/>
+        <w:wordWrap w:val="0"/>
+        <w:spacing w:line="360" w:lineRule="auto"/>
+        <w:ind w:firstLineChars="200" w:firstLine="480"/>
+        <w:rPr>
+          <w:rFonts w:hint="eastAsia"/>
+        </w:rPr>
+      </w:pPr>
+    </w:p>
+    <w:p>
+      <w:pPr>
+        <w:pStyle w:val="a5"/>
+        <w:wordWrap w:val="0"/>
+        <w:spacing w:line="360" w:lineRule="auto"/>
+        <w:ind w:firstLineChars="200" w:firstLine="480"/>
+        <w:rPr>
+          <w:rFonts w:hint="eastAsia"/>
+        </w:rPr>
+      </w:pPr>
+    </w:p>
+    <w:p>
+      <w:pPr>
+        <w:pStyle w:val="a5"/>
+        <w:wordWrap w:val="0"/>
+        <w:spacing w:line="360" w:lineRule="auto"/>
+        <w:ind w:firstLineChars="200" w:firstLine="480"/>
+        <w:rPr>
+          <w:rFonts w:hint="eastAsia"/>
+        </w:rPr>
+      </w:pPr>
+    </w:p>
+    <w:p>
+      <w:pPr>
+        <w:pStyle w:val="a5"/>
+        <w:wordWrap w:val="0"/>
+        <w:spacing w:line="360" w:lineRule="auto"/>
+        <w:ind w:firstLineChars="200" w:firstLine="480"/>
+        <w:rPr>
+          <w:rFonts w:hint="eastAsia"/>
+        </w:rPr>
+      </w:pPr>
+    </w:p>
+    <w:p>
+      <w:pPr>
+        <w:pStyle w:val="a5"/>
+        <w:wordWrap w:val="0"/>
+        <w:spacing w:line="360" w:lineRule="auto"/>
+        <w:ind w:firstLineChars="200" w:firstLine="480"/>
+      </w:pPr>
     </w:p>
     <w:sectPr>
-      <w:headerReference w:type="default" r:id="rId8"/>
+      <w:headerReference w:type="default" r:id="rId9"/>
       <w:pgSz w:w="11906" w:h="16838"/>
       <w:pgMar w:top="1440" w:right="1080" w:bottom="1440" w:left="1080" w:header="851" w:footer="992" w:gutter="0"/>
       <w:cols w:space="425"/>
@@ -2265,6 +2621,29 @@
       <w:szCs w:val="44"/>
     </w:rPr>
   </w:style>
+  <w:style w:type="paragraph" w:styleId="2">
+    <w:name w:val="heading 2"/>
+    <w:basedOn w:val="a"/>
+    <w:next w:val="a"/>
+    <w:link w:val="2Char"/>
+    <w:uiPriority w:val="9"/>
+    <w:unhideWhenUsed/>
+    <w:qFormat/>
+    <w:rsid w:val="00034695"/>
+    <w:pPr>
+      <w:keepNext/>
+      <w:keepLines/>
+      <w:spacing w:before="260" w:after="260" w:line="416" w:lineRule="auto"/>
+      <w:outlineLvl w:val="1"/>
+    </w:pPr>
+    <w:rPr>
+      <w:rFonts w:asciiTheme="majorHAnsi" w:eastAsiaTheme="majorEastAsia" w:hAnsiTheme="majorHAnsi" w:cstheme="majorBidi"/>
+      <w:b/>
+      <w:bCs/>
+      <w:sz w:val="32"/>
+      <w:szCs w:val="32"/>
+    </w:rPr>
+  </w:style>
   <w:style w:type="character" w:default="1" w:styleId="a0">
     <w:name w:val="Default Paragraph Font"/>
     <w:uiPriority w:val="1"/>
@@ -2411,6 +2790,31 @@
       <w:kern w:val="44"/>
       <w:sz w:val="44"/>
       <w:szCs w:val="44"/>
+    </w:rPr>
+  </w:style>
+  <w:style w:type="character" w:styleId="a7">
+    <w:name w:val="Emphasis"/>
+    <w:basedOn w:val="a0"/>
+    <w:uiPriority w:val="20"/>
+    <w:qFormat/>
+    <w:rsid w:val="00A04121"/>
+    <w:rPr>
+      <w:i/>
+      <w:iCs/>
+    </w:rPr>
+  </w:style>
+  <w:style w:type="character" w:customStyle="1" w:styleId="2Char">
+    <w:name w:val="标题 2 Char"/>
+    <w:basedOn w:val="a0"/>
+    <w:link w:val="2"/>
+    <w:uiPriority w:val="9"/>
+    <w:rsid w:val="00034695"/>
+    <w:rPr>
+      <w:rFonts w:asciiTheme="majorHAnsi" w:eastAsiaTheme="majorEastAsia" w:hAnsiTheme="majorHAnsi" w:cstheme="majorBidi"/>
+      <w:b/>
+      <w:bCs/>
+      <w:sz w:val="32"/>
+      <w:szCs w:val="32"/>
     </w:rPr>
   </w:style>
 </w:styles>
@@ -2888,4 +3292,16 @@
   <a:objectDefaults/>
   <a:extraClrSchemeLst/>
 </a:theme>
+</file>
+
+<file path=customXml/item1.xml><?xml version="1.0" encoding="utf-8"?>
+<b:Sources xmlns:b="http://schemas.openxmlformats.org/officeDocument/2006/bibliography" xmlns="http://schemas.openxmlformats.org/officeDocument/2006/bibliography" SelectedStyle="\APA.XSL" StyleName="APA"/>
+</file>
+
+<file path=customXml/itemProps1.xml><?xml version="1.0" encoding="utf-8"?>
+<ds:datastoreItem xmlns:ds="http://schemas.openxmlformats.org/officeDocument/2006/customXml" ds:itemID="{41AF3E3C-8B69-4C09-BF8B-6AC4D22835B3}">
+  <ds:schemaRefs>
+    <ds:schemaRef ds:uri="http://schemas.openxmlformats.org/officeDocument/2006/bibliography"/>
+  </ds:schemaRefs>
+</ds:datastoreItem>
 </file>
</xml_diff>

<commit_message>
insert some picture and code
</commit_message>
<xml_diff>
--- a/dev/WorldWind一览.docx
+++ b/dev/WorldWind一览.docx
@@ -115,7 +115,37 @@
         <w:rPr>
           <w:rFonts w:hint="eastAsia"/>
         </w:rPr>
-        <w:t>但这丝毫不会影响它在三维地理信息领域的地位，正如</w:t>
+        <w:t>不过</w:t>
+      </w:r>
+      <w:r>
+        <w:rPr>
+          <w:rFonts w:hint="eastAsia"/>
+        </w:rPr>
+        <w:t>这丝毫不会影响它在三维地理信息领域的地位，</w:t>
+      </w:r>
+      <w:r>
+        <w:rPr>
+          <w:rFonts w:hint="eastAsia"/>
+        </w:rPr>
+        <w:t>尤其是在开源</w:t>
+      </w:r>
+      <w:r>
+        <w:rPr>
+          <w:rFonts w:hint="eastAsia"/>
+        </w:rPr>
+        <w:t>GIS</w:t>
+      </w:r>
+      <w:r>
+        <w:rPr>
+          <w:rFonts w:hint="eastAsia"/>
+        </w:rPr>
+        <w:t>领域。</w:t>
+      </w:r>
+      <w:r>
+        <w:rPr>
+          <w:rFonts w:hint="eastAsia"/>
+        </w:rPr>
+        <w:t>正如</w:t>
       </w:r>
       <w:r>
         <w:rPr>
@@ -166,6 +196,9 @@
       <w:pPr>
         <w:spacing w:line="360" w:lineRule="auto"/>
         <w:ind w:firstLineChars="200" w:firstLine="420"/>
+        <w:rPr>
+          <w:rFonts w:hint="eastAsia"/>
+        </w:rPr>
       </w:pPr>
       <w:r>
         <w:rPr>
@@ -198,6 +231,665 @@
         </w:rPr>
         <w:t>类以组件的形式嵌入到你的界面里即可。</w:t>
       </w:r>
+      <w:proofErr w:type="gramStart"/>
+      <w:r>
+        <w:rPr>
+          <w:rFonts w:hint="eastAsia"/>
+        </w:rPr>
+        <w:t>形如</w:t>
+      </w:r>
+      <w:r>
+        <w:rPr>
+          <w:rFonts w:hint="eastAsia"/>
+        </w:rPr>
+        <w:t>下</w:t>
+      </w:r>
+      <w:proofErr w:type="gramEnd"/>
+      <w:r>
+        <w:rPr>
+          <w:rFonts w:hint="eastAsia"/>
+        </w:rPr>
+        <w:t>面的</w:t>
+      </w:r>
+      <w:r>
+        <w:rPr>
+          <w:rFonts w:hint="eastAsia"/>
+        </w:rPr>
+        <w:t>代码：</w:t>
+      </w:r>
+    </w:p>
+    <w:p>
+      <w:pPr>
+        <w:pStyle w:val="a6"/>
+        <w:numPr>
+          <w:ilvl w:val="0"/>
+          <w:numId w:val="3"/>
+        </w:numPr>
+        <w:spacing w:line="360" w:lineRule="auto"/>
+        <w:ind w:firstLineChars="0"/>
+        <w:rPr>
+          <w:rFonts w:hint="eastAsia"/>
+        </w:rPr>
+      </w:pPr>
+      <w:proofErr w:type="spellStart"/>
+      <w:r>
+        <w:t>WorldWindow</w:t>
+      </w:r>
+      <w:proofErr w:type="spellEnd"/>
+      <w:r>
+        <w:t xml:space="preserve"> </w:t>
+      </w:r>
+      <w:proofErr w:type="spellStart"/>
+      <w:r>
+        <w:t>wwd</w:t>
+      </w:r>
+      <w:proofErr w:type="spellEnd"/>
+      <w:r>
+        <w:t xml:space="preserve"> = new </w:t>
+      </w:r>
+      <w:proofErr w:type="spellStart"/>
+      <w:r>
+        <w:t>WorldWindowGLCanvas</w:t>
+      </w:r>
+      <w:proofErr w:type="spellEnd"/>
+      <w:r>
+        <w:t>();</w:t>
+      </w:r>
+    </w:p>
+    <w:p>
+      <w:pPr>
+        <w:pStyle w:val="a6"/>
+        <w:numPr>
+          <w:ilvl w:val="0"/>
+          <w:numId w:val="3"/>
+        </w:numPr>
+        <w:spacing w:line="360" w:lineRule="auto"/>
+        <w:ind w:firstLineChars="0"/>
+        <w:rPr>
+          <w:rFonts w:hint="eastAsia"/>
+        </w:rPr>
+      </w:pPr>
+      <w:r>
+        <w:rPr>
+          <w:rFonts w:hint="eastAsia"/>
+        </w:rPr>
+        <w:t xml:space="preserve">// </w:t>
+      </w:r>
+      <w:r>
+        <w:rPr>
+          <w:rFonts w:hint="eastAsia"/>
+        </w:rPr>
+        <w:t>设置</w:t>
+      </w:r>
+      <w:proofErr w:type="spellStart"/>
+      <w:r>
+        <w:rPr>
+          <w:rFonts w:hint="eastAsia"/>
+        </w:rPr>
+        <w:t>wwd</w:t>
+      </w:r>
+      <w:proofErr w:type="spellEnd"/>
+    </w:p>
+    <w:p>
+      <w:pPr>
+        <w:pStyle w:val="a6"/>
+        <w:numPr>
+          <w:ilvl w:val="0"/>
+          <w:numId w:val="3"/>
+        </w:numPr>
+        <w:spacing w:line="360" w:lineRule="auto"/>
+        <w:ind w:firstLineChars="0"/>
+        <w:rPr>
+          <w:rFonts w:hint="eastAsia"/>
+        </w:rPr>
+      </w:pPr>
+      <w:r>
+        <w:rPr>
+          <w:rFonts w:hint="eastAsia"/>
+        </w:rPr>
+        <w:t>……</w:t>
+      </w:r>
+    </w:p>
+    <w:p>
+      <w:pPr>
+        <w:pStyle w:val="a6"/>
+        <w:numPr>
+          <w:ilvl w:val="0"/>
+          <w:numId w:val="3"/>
+        </w:numPr>
+        <w:spacing w:line="360" w:lineRule="auto"/>
+        <w:ind w:firstLineChars="0"/>
+        <w:rPr>
+          <w:rFonts w:hint="eastAsia"/>
+        </w:rPr>
+      </w:pPr>
+      <w:proofErr w:type="spellStart"/>
+      <w:r>
+        <w:t>JFrame</w:t>
+      </w:r>
+      <w:proofErr w:type="spellEnd"/>
+      <w:r>
+        <w:t xml:space="preserve"> frame = new </w:t>
+      </w:r>
+      <w:proofErr w:type="spellStart"/>
+      <w:r>
+        <w:t>JFrame</w:t>
+      </w:r>
+      <w:proofErr w:type="spellEnd"/>
+      <w:r>
+        <w:t>();</w:t>
+      </w:r>
+    </w:p>
+    <w:p>
+      <w:pPr>
+        <w:pStyle w:val="a6"/>
+        <w:numPr>
+          <w:ilvl w:val="0"/>
+          <w:numId w:val="3"/>
+        </w:numPr>
+        <w:spacing w:line="360" w:lineRule="auto"/>
+        <w:ind w:firstLineChars="0"/>
+        <w:rPr>
+          <w:rFonts w:hint="eastAsia"/>
+        </w:rPr>
+      </w:pPr>
+      <w:r>
+        <w:rPr>
+          <w:rFonts w:hint="eastAsia"/>
+        </w:rPr>
+        <w:t xml:space="preserve">// </w:t>
+      </w:r>
+      <w:r>
+        <w:rPr>
+          <w:rFonts w:hint="eastAsia"/>
+        </w:rPr>
+        <w:t>设置</w:t>
+      </w:r>
+      <w:r>
+        <w:rPr>
+          <w:rFonts w:hint="eastAsia"/>
+        </w:rPr>
+        <w:t>frame</w:t>
+      </w:r>
+    </w:p>
+    <w:p>
+      <w:pPr>
+        <w:pStyle w:val="a6"/>
+        <w:numPr>
+          <w:ilvl w:val="0"/>
+          <w:numId w:val="3"/>
+        </w:numPr>
+        <w:spacing w:line="360" w:lineRule="auto"/>
+        <w:ind w:firstLineChars="0"/>
+        <w:rPr>
+          <w:rFonts w:hint="eastAsia"/>
+        </w:rPr>
+      </w:pPr>
+      <w:r>
+        <w:rPr>
+          <w:rFonts w:hint="eastAsia"/>
+        </w:rPr>
+        <w:t>……</w:t>
+      </w:r>
+    </w:p>
+    <w:p>
+      <w:pPr>
+        <w:pStyle w:val="a6"/>
+        <w:numPr>
+          <w:ilvl w:val="0"/>
+          <w:numId w:val="3"/>
+        </w:numPr>
+        <w:spacing w:line="360" w:lineRule="auto"/>
+        <w:ind w:firstLineChars="0"/>
+        <w:rPr>
+          <w:rFonts w:hint="eastAsia"/>
+        </w:rPr>
+      </w:pPr>
+      <w:proofErr w:type="spellStart"/>
+      <w:r>
+        <w:t>frame.add</w:t>
+      </w:r>
+      <w:proofErr w:type="spellEnd"/>
+      <w:r>
+        <w:t>((Component)</w:t>
+      </w:r>
+      <w:proofErr w:type="spellStart"/>
+      <w:r>
+        <w:t>wwd</w:t>
+      </w:r>
+      <w:proofErr w:type="spellEnd"/>
+      <w:r>
+        <w:t xml:space="preserve">, </w:t>
+      </w:r>
+      <w:proofErr w:type="spellStart"/>
+      <w:r>
+        <w:t>BorderLayout.CENTER</w:t>
+      </w:r>
+      <w:proofErr w:type="spellEnd"/>
+      <w:r>
+        <w:t>);</w:t>
+      </w:r>
+    </w:p>
+    <w:p>
+      <w:pPr>
+        <w:spacing w:line="360" w:lineRule="auto"/>
+        <w:ind w:firstLineChars="200" w:firstLine="420"/>
+        <w:rPr>
+          <w:rFonts w:hint="eastAsia"/>
+        </w:rPr>
+      </w:pPr>
+      <w:r>
+        <w:rPr>
+          <w:rFonts w:hint="eastAsia"/>
+        </w:rPr>
+        <w:t>在以上代码中，</w:t>
+      </w:r>
+      <w:proofErr w:type="spellStart"/>
+      <w:r>
+        <w:rPr>
+          <w:rFonts w:hint="eastAsia"/>
+        </w:rPr>
+        <w:t>wwd</w:t>
+      </w:r>
+      <w:proofErr w:type="spellEnd"/>
+      <w:r>
+        <w:rPr>
+          <w:rFonts w:hint="eastAsia"/>
+        </w:rPr>
+        <w:t>是</w:t>
+      </w:r>
+      <w:proofErr w:type="spellStart"/>
+      <w:r>
+        <w:rPr>
+          <w:rFonts w:hint="eastAsia"/>
+        </w:rPr>
+        <w:t>WorldWindowGLCanvas</w:t>
+      </w:r>
+      <w:proofErr w:type="spellEnd"/>
+      <w:r>
+        <w:rPr>
+          <w:rFonts w:hint="eastAsia"/>
+        </w:rPr>
+        <w:t>类型，</w:t>
+      </w:r>
+      <w:proofErr w:type="spellStart"/>
+      <w:r>
+        <w:rPr>
+          <w:rFonts w:hint="eastAsia"/>
+        </w:rPr>
+        <w:t>WorldWIndowGLCanvas</w:t>
+      </w:r>
+      <w:proofErr w:type="spellEnd"/>
+      <w:r>
+        <w:rPr>
+          <w:rFonts w:hint="eastAsia"/>
+        </w:rPr>
+        <w:t>类型实现了</w:t>
+      </w:r>
+      <w:proofErr w:type="spellStart"/>
+      <w:r>
+        <w:rPr>
+          <w:rFonts w:hint="eastAsia"/>
+        </w:rPr>
+        <w:t>WorldWindow</w:t>
+      </w:r>
+      <w:proofErr w:type="spellEnd"/>
+      <w:r>
+        <w:rPr>
+          <w:rFonts w:hint="eastAsia"/>
+        </w:rPr>
+        <w:t>接口，同时它还实现了</w:t>
+      </w:r>
+      <w:proofErr w:type="spellStart"/>
+      <w:r>
+        <w:rPr>
+          <w:rFonts w:hint="eastAsia"/>
+        </w:rPr>
+        <w:t>GLCanvas</w:t>
+      </w:r>
+      <w:proofErr w:type="spellEnd"/>
+      <w:r>
+        <w:rPr>
+          <w:rFonts w:hint="eastAsia"/>
+        </w:rPr>
+        <w:t>接口，而</w:t>
+      </w:r>
+      <w:proofErr w:type="spellStart"/>
+      <w:r>
+        <w:rPr>
+          <w:rFonts w:hint="eastAsia"/>
+        </w:rPr>
+        <w:t>GLCanvas</w:t>
+      </w:r>
+      <w:proofErr w:type="spellEnd"/>
+      <w:r>
+        <w:rPr>
+          <w:rFonts w:hint="eastAsia"/>
+        </w:rPr>
+        <w:t>是</w:t>
+      </w:r>
+      <w:r>
+        <w:rPr>
+          <w:rFonts w:hint="eastAsia"/>
+        </w:rPr>
+        <w:t>Component</w:t>
+      </w:r>
+      <w:r>
+        <w:rPr>
+          <w:rFonts w:hint="eastAsia"/>
+        </w:rPr>
+        <w:t>的子类，所以第</w:t>
+      </w:r>
+      <w:r>
+        <w:rPr>
+          <w:rFonts w:hint="eastAsia"/>
+        </w:rPr>
+        <w:t>7</w:t>
+      </w:r>
+      <w:r>
+        <w:rPr>
+          <w:rFonts w:hint="eastAsia"/>
+        </w:rPr>
+        <w:t>句中对</w:t>
+      </w:r>
+      <w:proofErr w:type="spellStart"/>
+      <w:r>
+        <w:rPr>
+          <w:rFonts w:hint="eastAsia"/>
+        </w:rPr>
+        <w:t>wwd</w:t>
+      </w:r>
+      <w:proofErr w:type="spellEnd"/>
+      <w:r>
+        <w:rPr>
+          <w:rFonts w:hint="eastAsia"/>
+        </w:rPr>
+        <w:t>的</w:t>
+      </w:r>
+      <w:r>
+        <w:rPr>
+          <w:rFonts w:hint="eastAsia"/>
+        </w:rPr>
+        <w:t>Component</w:t>
+      </w:r>
+      <w:proofErr w:type="gramStart"/>
+      <w:r>
+        <w:rPr>
+          <w:rFonts w:hint="eastAsia"/>
+        </w:rPr>
+        <w:t>强转是</w:t>
+      </w:r>
+      <w:proofErr w:type="gramEnd"/>
+      <w:r>
+        <w:rPr>
+          <w:rFonts w:hint="eastAsia"/>
+        </w:rPr>
+        <w:t>合法的。</w:t>
+      </w:r>
+      <w:r>
+        <w:rPr>
+          <w:rFonts w:hint="eastAsia"/>
+        </w:rPr>
+        <w:t>事实上</w:t>
+      </w:r>
+      <w:proofErr w:type="spellStart"/>
+      <w:r>
+        <w:rPr>
+          <w:rFonts w:hint="eastAsia"/>
+        </w:rPr>
+        <w:t>WorldWind</w:t>
+      </w:r>
+      <w:proofErr w:type="spellEnd"/>
+      <w:r>
+        <w:rPr>
+          <w:rFonts w:hint="eastAsia"/>
+        </w:rPr>
+        <w:t>里</w:t>
+      </w:r>
+      <w:r>
+        <w:rPr>
+          <w:rFonts w:hint="eastAsia"/>
+        </w:rPr>
+        <w:t>实现了</w:t>
+      </w:r>
+      <w:proofErr w:type="spellStart"/>
+      <w:r>
+        <w:rPr>
+          <w:rFonts w:hint="eastAsia"/>
+        </w:rPr>
+        <w:t>WorldWindow</w:t>
+      </w:r>
+      <w:proofErr w:type="spellEnd"/>
+      <w:r>
+        <w:rPr>
+          <w:rFonts w:hint="eastAsia"/>
+        </w:rPr>
+        <w:t>的类型大都间接</w:t>
+      </w:r>
+      <w:r>
+        <w:rPr>
+          <w:rFonts w:hint="eastAsia"/>
+        </w:rPr>
+        <w:t>地</w:t>
+      </w:r>
+      <w:r>
+        <w:rPr>
+          <w:rFonts w:hint="eastAsia"/>
+        </w:rPr>
+        <w:t>实现了</w:t>
+      </w:r>
+      <w:r>
+        <w:rPr>
+          <w:rFonts w:hint="eastAsia"/>
+        </w:rPr>
+        <w:t>Component</w:t>
+      </w:r>
+      <w:r>
+        <w:rPr>
+          <w:rFonts w:hint="eastAsia"/>
+        </w:rPr>
+        <w:t>接口</w:t>
+      </w:r>
+      <w:r>
+        <w:rPr>
+          <w:rFonts w:hint="eastAsia"/>
+        </w:rPr>
+        <w:t>。</w:t>
+      </w:r>
+    </w:p>
+    <w:p>
+      <w:pPr>
+        <w:spacing w:line="360" w:lineRule="auto"/>
+        <w:jc w:val="center"/>
+        <w:rPr>
+          <w:rFonts w:hint="eastAsia"/>
+        </w:rPr>
+      </w:pPr>
+      <w:r>
+        <w:rPr>
+          <w:noProof/>
+        </w:rPr>
+        <w:drawing>
+          <wp:inline distT="0" distB="0" distL="0" distR="0" wp14:anchorId="4E80DF53" wp14:editId="5E3B303C">
+            <wp:extent cx="2895238" cy="1095238"/>
+            <wp:effectExtent l="0" t="0" r="635" b="0"/>
+            <wp:docPr id="1" name="图片 1"/>
+            <wp:cNvGraphicFramePr>
+              <a:graphicFrameLocks xmlns:a="http://schemas.openxmlformats.org/drawingml/2006/main" noChangeAspect="1"/>
+            </wp:cNvGraphicFramePr>
+            <a:graphic xmlns:a="http://schemas.openxmlformats.org/drawingml/2006/main">
+              <a:graphicData uri="http://schemas.openxmlformats.org/drawingml/2006/picture">
+                <pic:pic xmlns:pic="http://schemas.openxmlformats.org/drawingml/2006/picture">
+                  <pic:nvPicPr>
+                    <pic:cNvPr id="0" name=""/>
+                    <pic:cNvPicPr/>
+                  </pic:nvPicPr>
+                  <pic:blipFill>
+                    <a:blip r:embed="rId9"/>
+                    <a:stretch>
+                      <a:fillRect/>
+                    </a:stretch>
+                  </pic:blipFill>
+                  <pic:spPr>
+                    <a:xfrm>
+                      <a:off x="0" y="0"/>
+                      <a:ext cx="2895238" cy="1095238"/>
+                    </a:xfrm>
+                    <a:prstGeom prst="rect">
+                      <a:avLst/>
+                    </a:prstGeom>
+                  </pic:spPr>
+                </pic:pic>
+              </a:graphicData>
+            </a:graphic>
+          </wp:inline>
+        </w:drawing>
+      </w:r>
+    </w:p>
+    <w:p>
+      <w:pPr>
+        <w:spacing w:line="360" w:lineRule="auto"/>
+        <w:ind w:firstLineChars="200" w:firstLine="420"/>
+        <w:rPr>
+          <w:rFonts w:hint="eastAsia"/>
+        </w:rPr>
+      </w:pPr>
+      <w:r>
+        <w:rPr>
+          <w:rFonts w:hint="eastAsia"/>
+        </w:rPr>
+        <w:t>其中</w:t>
+      </w:r>
+      <w:proofErr w:type="spellStart"/>
+      <w:r>
+        <w:rPr>
+          <w:rFonts w:hint="eastAsia"/>
+        </w:rPr>
+        <w:t>WorldWindowGLCanvas</w:t>
+      </w:r>
+      <w:proofErr w:type="spellEnd"/>
+      <w:r>
+        <w:rPr>
+          <w:rFonts w:hint="eastAsia"/>
+        </w:rPr>
+        <w:t>和</w:t>
+      </w:r>
+      <w:proofErr w:type="spellStart"/>
+      <w:r>
+        <w:rPr>
+          <w:rFonts w:hint="eastAsia"/>
+        </w:rPr>
+        <w:t>WorldWindowGLJPanel</w:t>
+      </w:r>
+      <w:proofErr w:type="spellEnd"/>
+      <w:r>
+        <w:rPr>
+          <w:rFonts w:hint="eastAsia"/>
+        </w:rPr>
+        <w:t>都实现了间接地</w:t>
+      </w:r>
+      <w:r>
+        <w:rPr>
+          <w:rFonts w:hint="eastAsia"/>
+        </w:rPr>
+        <w:t>Component</w:t>
+      </w:r>
+      <w:r>
+        <w:rPr>
+          <w:rFonts w:hint="eastAsia"/>
+        </w:rPr>
+        <w:t>接口，而</w:t>
+      </w:r>
+      <w:proofErr w:type="spellStart"/>
+      <w:r>
+        <w:rPr>
+          <w:rFonts w:hint="eastAsia"/>
+        </w:rPr>
+        <w:t>WorldWindowImpl</w:t>
+      </w:r>
+      <w:proofErr w:type="spellEnd"/>
+      <w:r>
+        <w:rPr>
+          <w:rFonts w:hint="eastAsia"/>
+        </w:rPr>
+        <w:t>抽象类和</w:t>
+      </w:r>
+      <w:proofErr w:type="spellStart"/>
+      <w:r>
+        <w:rPr>
+          <w:rFonts w:hint="eastAsia"/>
+        </w:rPr>
+        <w:t>WorldWindowGLDrawable</w:t>
+      </w:r>
+      <w:proofErr w:type="spellEnd"/>
+      <w:r>
+        <w:rPr>
+          <w:rFonts w:hint="eastAsia"/>
+        </w:rPr>
+        <w:t>接口</w:t>
+      </w:r>
+      <w:r>
+        <w:rPr>
+          <w:rFonts w:hint="eastAsia"/>
+        </w:rPr>
+        <w:t>没有实现</w:t>
+      </w:r>
+      <w:r>
+        <w:rPr>
+          <w:rFonts w:hint="eastAsia"/>
+        </w:rPr>
+        <w:t>Component</w:t>
+      </w:r>
+      <w:r>
+        <w:rPr>
+          <w:rFonts w:hint="eastAsia"/>
+        </w:rPr>
+        <w:t>接口</w:t>
+      </w:r>
+      <w:r>
+        <w:rPr>
+          <w:rFonts w:hint="eastAsia"/>
+        </w:rPr>
+        <w:t>，</w:t>
+      </w:r>
+      <w:r>
+        <w:rPr>
+          <w:rFonts w:hint="eastAsia"/>
+        </w:rPr>
+        <w:t>他们实现了基本的</w:t>
+      </w:r>
+      <w:proofErr w:type="spellStart"/>
+      <w:r>
+        <w:rPr>
+          <w:rFonts w:hint="eastAsia"/>
+        </w:rPr>
+        <w:t>WorldWindow</w:t>
+      </w:r>
+      <w:proofErr w:type="spellEnd"/>
+      <w:r>
+        <w:rPr>
+          <w:rFonts w:hint="eastAsia"/>
+        </w:rPr>
+        <w:t>功能，开发者可以从这二者入手开发自己的</w:t>
+      </w:r>
+      <w:r>
+        <w:rPr>
+          <w:rFonts w:hint="eastAsia"/>
+        </w:rPr>
+        <w:t>Component</w:t>
+      </w:r>
+      <w:r>
+        <w:rPr>
+          <w:rFonts w:hint="eastAsia"/>
+        </w:rPr>
+        <w:t>。</w:t>
+      </w:r>
+    </w:p>
+    <w:p>
+      <w:pPr>
+        <w:spacing w:line="360" w:lineRule="auto"/>
+        <w:ind w:firstLineChars="200" w:firstLine="420"/>
+      </w:pPr>
       <w:proofErr w:type="spellStart"/>
       <w:r>
         <w:rPr>
@@ -394,6 +1086,7 @@
           <w:sz w:val="24"/>
           <w:szCs w:val="24"/>
         </w:rPr>
+        <w:lastRenderedPageBreak/>
         <w:t>gov.nasa.worldwind.globes.Globe</w:t>
       </w:r>
       <w:proofErr w:type="spellEnd"/>
@@ -477,7 +1170,25 @@
           <w:sz w:val="24"/>
           <w:szCs w:val="24"/>
         </w:rPr>
-        <w:t>“Globe”上的图形或其它信息。</w:t>
+        <w:t>“Globe”上的</w:t>
+      </w:r>
+      <w:r>
+        <w:rPr>
+          <w:rFonts w:ascii="宋体" w:eastAsia="宋体" w:hAnsi="宋体" w:cs="宋体" w:hint="eastAsia"/>
+          <w:kern w:val="0"/>
+          <w:sz w:val="24"/>
+          <w:szCs w:val="24"/>
+        </w:rPr>
+        <w:t>影像</w:t>
+      </w:r>
+      <w:r>
+        <w:rPr>
+          <w:rFonts w:ascii="宋体" w:eastAsia="宋体" w:hAnsi="宋体" w:cs="宋体" w:hint="eastAsia"/>
+          <w:kern w:val="0"/>
+          <w:sz w:val="24"/>
+          <w:szCs w:val="24"/>
+        </w:rPr>
+        <w:t>或其它信息。</w:t>
       </w:r>
       <w:r>
         <w:rPr>
@@ -522,7 +1233,27 @@
           <w:sz w:val="24"/>
           <w:szCs w:val="24"/>
         </w:rPr>
-        <w:t>gov.nasa.worldwind.Model</w:t>
+        <w:t>gov.nasa.worldwind.</w:t>
+      </w:r>
+      <w:r>
+        <w:rPr>
+          <w:rFonts w:ascii="宋体" w:eastAsia="宋体" w:hAnsi="宋体" w:cs="宋体"/>
+          <w:b/>
+          <w:color w:val="FF0000"/>
+          <w:kern w:val="0"/>
+          <w:sz w:val="24"/>
+          <w:szCs w:val="24"/>
+        </w:rPr>
+        <w:t>M</w:t>
+      </w:r>
+      <w:r>
+        <w:rPr>
+          <w:rFonts w:ascii="宋体" w:eastAsia="宋体" w:hAnsi="宋体" w:cs="宋体"/>
+          <w:kern w:val="0"/>
+          <w:sz w:val="24"/>
+          <w:szCs w:val="24"/>
+        </w:rPr>
+        <w:t>odel</w:t>
       </w:r>
       <w:proofErr w:type="spellEnd"/>
       <w:r>
@@ -568,7 +1299,27 @@
           <w:sz w:val="24"/>
           <w:szCs w:val="24"/>
         </w:rPr>
-        <w:t>gov.nasa.worldwind.SceneController</w:t>
+        <w:t>gov.nasa.worldwind.Scene</w:t>
+      </w:r>
+      <w:r>
+        <w:rPr>
+          <w:rFonts w:ascii="宋体" w:eastAsia="宋体" w:hAnsi="宋体" w:cs="宋体"/>
+          <w:b/>
+          <w:color w:val="FF0000"/>
+          <w:kern w:val="0"/>
+          <w:sz w:val="24"/>
+          <w:szCs w:val="24"/>
+        </w:rPr>
+        <w:t>C</w:t>
+      </w:r>
+      <w:r>
+        <w:rPr>
+          <w:rFonts w:ascii="宋体" w:eastAsia="宋体" w:hAnsi="宋体" w:cs="宋体"/>
+          <w:kern w:val="0"/>
+          <w:sz w:val="24"/>
+          <w:szCs w:val="24"/>
+        </w:rPr>
+        <w:t>ontroller</w:t>
       </w:r>
       <w:proofErr w:type="spellEnd"/>
       <w:r>
@@ -614,7 +1365,27 @@
           <w:sz w:val="24"/>
           <w:szCs w:val="24"/>
         </w:rPr>
-        <w:t>gov.nasa.worldwind.View</w:t>
+        <w:t>gov.nasa.worldwind.</w:t>
+      </w:r>
+      <w:r>
+        <w:rPr>
+          <w:rFonts w:ascii="宋体" w:eastAsia="宋体" w:hAnsi="宋体" w:cs="宋体"/>
+          <w:b/>
+          <w:color w:val="FF0000"/>
+          <w:kern w:val="0"/>
+          <w:sz w:val="24"/>
+          <w:szCs w:val="24"/>
+        </w:rPr>
+        <w:t>V</w:t>
+      </w:r>
+      <w:r>
+        <w:rPr>
+          <w:rFonts w:ascii="宋体" w:eastAsia="宋体" w:hAnsi="宋体" w:cs="宋体"/>
+          <w:kern w:val="0"/>
+          <w:sz w:val="24"/>
+          <w:szCs w:val="24"/>
+        </w:rPr>
+        <w:t>iew</w:t>
       </w:r>
       <w:proofErr w:type="spellEnd"/>
       <w:r>
@@ -803,7 +1574,70 @@
         <w:rPr>
           <w:rFonts w:hint="eastAsia"/>
         </w:rPr>
-        <w:t>组合在一起然后显示在用户界面上，而且管理着与用户的交互。</w:t>
+        <w:t>组合在一起然后显示在用户界面上，而且管理着与用户的交互</w:t>
+      </w:r>
+      <w:r>
+        <w:rPr>
+          <w:rFonts w:hint="eastAsia"/>
+        </w:rPr>
+        <w:t>（</w:t>
+      </w:r>
+      <w:hyperlink r:id="rId10" w:history="1">
+        <w:r>
+          <w:rPr>
+            <w:rStyle w:val="a9"/>
+            <w:rFonts w:hint="eastAsia"/>
+          </w:rPr>
+          <w:t>《</w:t>
+        </w:r>
+        <w:r>
+          <w:rPr>
+            <w:rStyle w:val="a9"/>
+            <w:rFonts w:hint="eastAsia"/>
+          </w:rPr>
+          <w:t>两种</w:t>
+        </w:r>
+        <w:r>
+          <w:rPr>
+            <w:rStyle w:val="a9"/>
+            <w:rFonts w:hint="eastAsia"/>
+          </w:rPr>
+          <w:t>worldwind</w:t>
+        </w:r>
+        <w:r>
+          <w:rPr>
+            <w:rStyle w:val="a9"/>
+            <w:rFonts w:hint="eastAsia"/>
+          </w:rPr>
+          <w:t>开发环境的搭建方式</w:t>
+        </w:r>
+        <w:r>
+          <w:rPr>
+            <w:rStyle w:val="a9"/>
+            <w:rFonts w:hint="eastAsia"/>
+          </w:rPr>
+          <w:t>》</w:t>
+        </w:r>
+      </w:hyperlink>
+      <w:r>
+        <w:rPr>
+          <w:rFonts w:hint="eastAsia"/>
+        </w:rPr>
+        <w:t>一文中有这一典型</w:t>
+      </w:r>
+      <w:bookmarkStart w:id="0" w:name="_GoBack"/>
+      <w:bookmarkEnd w:id="0"/>
+      <w:r>
+        <w:rPr>
+          <w:rFonts w:hint="eastAsia"/>
+        </w:rPr>
+        <w:t>应用的例子）</w:t>
+      </w:r>
+      <w:r>
+        <w:rPr>
+          <w:rFonts w:hint="eastAsia"/>
+        </w:rPr>
+        <w:t>。</w:t>
       </w:r>
     </w:p>
     <w:p>
@@ -963,6 +1797,12 @@
         <w:rPr>
           <w:rFonts w:hint="eastAsia"/>
         </w:rPr>
+        <w:t>再啰嗦一下，</w:t>
+      </w:r>
+      <w:r>
+        <w:rPr>
+          <w:rFonts w:hint="eastAsia"/>
+        </w:rPr>
         <w:t>大多数的</w:t>
       </w:r>
       <w:proofErr w:type="spellStart"/>
@@ -1008,7 +1848,6 @@
         <w:rPr>
           <w:rFonts w:hint="eastAsia"/>
         </w:rPr>
-        <w:lastRenderedPageBreak/>
         <w:t>数据检索</w:t>
       </w:r>
       <w:r>
@@ -1217,7 +2056,14 @@
         <w:rPr>
           <w:rFonts w:hint="eastAsia"/>
         </w:rPr>
-        <w:t>所需要的数据；一个是</w:t>
+        <w:t>所需要的数据；</w:t>
+      </w:r>
+      <w:r>
+        <w:rPr>
+          <w:rFonts w:hint="eastAsia"/>
+        </w:rPr>
+        <w:lastRenderedPageBreak/>
+        <w:t>一个是</w:t>
       </w:r>
       <w:proofErr w:type="spellStart"/>
       <w:r>
@@ -1411,13 +2257,13 @@
       <w:r>
         <w:t>gov.nasa.worldwind.retrieve.</w:t>
       </w:r>
-      <w:bookmarkStart w:id="0" w:name="OLE_LINK3"/>
-      <w:bookmarkStart w:id="1" w:name="OLE_LINK4"/>
+      <w:bookmarkStart w:id="1" w:name="OLE_LINK3"/>
+      <w:bookmarkStart w:id="2" w:name="OLE_LINK4"/>
       <w:r>
         <w:t>RetrievalPostProcessor</w:t>
       </w:r>
-      <w:bookmarkEnd w:id="0"/>
       <w:bookmarkEnd w:id="1"/>
+      <w:bookmarkEnd w:id="2"/>
       <w:proofErr w:type="spellEnd"/>
       <w:r>
         <w:rPr>
@@ -1615,14 +2461,7 @@
         <w:rPr>
           <w:rFonts w:hint="eastAsia"/>
         </w:rPr>
-        <w:t>线</w:t>
-      </w:r>
-      <w:r>
-        <w:rPr>
-          <w:rFonts w:hint="eastAsia"/>
-        </w:rPr>
-        <w:lastRenderedPageBreak/>
-        <w:t>程里</w:t>
+        <w:t>线程里</w:t>
       </w:r>
       <w:r>
         <w:rPr>
@@ -1704,9 +2543,6 @@
         <w:wordWrap w:val="0"/>
         <w:spacing w:line="360" w:lineRule="auto"/>
         <w:ind w:firstLineChars="200" w:firstLine="480"/>
-        <w:rPr>
-          <w:rFonts w:hint="eastAsia"/>
-        </w:rPr>
       </w:pPr>
       <w:r>
         <w:rPr>
@@ -1736,7 +2572,14 @@
         <w:rPr>
           <w:rFonts w:hint="eastAsia"/>
         </w:rPr>
-        <w:t>如果在磁盘上找到了数据，就会正常读取它并立即放入缓存。如果数据在远程服务器上，该线程就创建一个Retriever</w:t>
+        <w:t>如果在磁盘上找到了数据，就会正常读取</w:t>
+      </w:r>
+      <w:r>
+        <w:rPr>
+          <w:rFonts w:hint="eastAsia"/>
+        </w:rPr>
+        <w:lastRenderedPageBreak/>
+        <w:t>它并立即放入缓存。如果数据在远程服务器上，该线程就创建一个Retriever</w:t>
       </w:r>
       <w:r>
         <w:rPr>
@@ -1748,9 +2591,6 @@
     <w:p>
       <w:pPr>
         <w:pStyle w:val="1"/>
-        <w:rPr>
-          <w:rFonts w:hint="eastAsia"/>
-        </w:rPr>
       </w:pPr>
       <w:r>
         <w:rPr>
@@ -1780,9 +2620,6 @@
         <w:wordWrap w:val="0"/>
         <w:spacing w:line="360" w:lineRule="auto"/>
         <w:ind w:firstLineChars="200" w:firstLine="480"/>
-        <w:rPr>
-          <w:rFonts w:hint="eastAsia"/>
-        </w:rPr>
       </w:pPr>
       <w:proofErr w:type="gramStart"/>
       <w:r>
@@ -1934,9 +2771,6 @@
     <w:p>
       <w:pPr>
         <w:pStyle w:val="1"/>
-        <w:rPr>
-          <w:rFonts w:hint="eastAsia"/>
-        </w:rPr>
       </w:pPr>
       <w:r>
         <w:rPr>
@@ -1963,12 +2797,7 @@
         <w:wordWrap w:val="0"/>
         <w:spacing w:line="360" w:lineRule="auto"/>
         <w:ind w:firstLineChars="200" w:firstLine="480"/>
-        <w:rPr>
-          <w:rFonts w:hint="eastAsia"/>
-        </w:rPr>
-      </w:pPr>
-      <w:bookmarkStart w:id="2" w:name="_GoBack"/>
-      <w:bookmarkEnd w:id="2"/>
+      </w:pPr>
       <w:r>
         <w:rPr>
           <w:rFonts w:hint="eastAsia"/>
@@ -2034,9 +2863,6 @@
         <w:wordWrap w:val="0"/>
         <w:spacing w:line="360" w:lineRule="auto"/>
         <w:ind w:firstLineChars="200" w:firstLine="480"/>
-        <w:rPr>
-          <w:rFonts w:hint="eastAsia"/>
-        </w:rPr>
       </w:pPr>
     </w:p>
     <w:p>
@@ -2045,9 +2871,6 @@
         <w:wordWrap w:val="0"/>
         <w:spacing w:line="360" w:lineRule="auto"/>
         <w:ind w:firstLineChars="200" w:firstLine="480"/>
-        <w:rPr>
-          <w:rFonts w:hint="eastAsia"/>
-        </w:rPr>
       </w:pPr>
     </w:p>
     <w:p>
@@ -2056,9 +2879,6 @@
         <w:wordWrap w:val="0"/>
         <w:spacing w:line="360" w:lineRule="auto"/>
         <w:ind w:firstLineChars="200" w:firstLine="480"/>
-        <w:rPr>
-          <w:rFonts w:hint="eastAsia"/>
-        </w:rPr>
       </w:pPr>
     </w:p>
     <w:p>
@@ -2067,9 +2887,6 @@
         <w:wordWrap w:val="0"/>
         <w:spacing w:line="360" w:lineRule="auto"/>
         <w:ind w:firstLineChars="200" w:firstLine="480"/>
-        <w:rPr>
-          <w:rFonts w:hint="eastAsia"/>
-        </w:rPr>
       </w:pPr>
     </w:p>
     <w:p>
@@ -2078,9 +2895,6 @@
         <w:wordWrap w:val="0"/>
         <w:spacing w:line="360" w:lineRule="auto"/>
         <w:ind w:firstLineChars="200" w:firstLine="480"/>
-        <w:rPr>
-          <w:rFonts w:hint="eastAsia"/>
-        </w:rPr>
       </w:pPr>
     </w:p>
     <w:p>
@@ -2092,7 +2906,7 @@
       </w:pPr>
     </w:p>
     <w:sectPr>
-      <w:headerReference w:type="default" r:id="rId9"/>
+      <w:headerReference w:type="default" r:id="rId11"/>
       <w:pgSz w:w="11906" w:h="16838"/>
       <w:pgMar w:top="1440" w:right="1080" w:bottom="1440" w:left="1080" w:header="851" w:footer="992" w:gutter="0"/>
       <w:cols w:space="425"/>
@@ -2167,6 +2981,92 @@
 <file path=word/numbering.xml><?xml version="1.0" encoding="utf-8"?>
 <w:numbering xmlns:wpc="http://schemas.microsoft.com/office/word/2010/wordprocessingCanvas" xmlns:mc="http://schemas.openxmlformats.org/markup-compatibility/2006" xmlns:o="urn:schemas-microsoft-com:office:office" xmlns:r="http://schemas.openxmlformats.org/officeDocument/2006/relationships" xmlns:m="http://schemas.openxmlformats.org/officeDocument/2006/math" xmlns:v="urn:schemas-microsoft-com:vml" xmlns:wp14="http://schemas.microsoft.com/office/word/2010/wordprocessingDrawing" xmlns:wp="http://schemas.openxmlformats.org/drawingml/2006/wordprocessingDrawing" xmlns:w10="urn:schemas-microsoft-com:office:word" xmlns:w="http://schemas.openxmlformats.org/wordprocessingml/2006/main" xmlns:w14="http://schemas.microsoft.com/office/word/2010/wordml" xmlns:wpg="http://schemas.microsoft.com/office/word/2010/wordprocessingGroup" xmlns:wpi="http://schemas.microsoft.com/office/word/2010/wordprocessingInk" xmlns:wne="http://schemas.microsoft.com/office/word/2006/wordml" xmlns:wps="http://schemas.microsoft.com/office/word/2010/wordprocessingShape" mc:Ignorable="w14 wp14">
   <w:abstractNum w:abstractNumId="0">
+    <w:nsid w:val="1AB36B8F"/>
+    <w:multiLevelType w:val="hybridMultilevel"/>
+    <w:tmpl w:val="4CC69952"/>
+    <w:lvl w:ilvl="0" w:tplc="0409000F">
+      <w:start w:val="1"/>
+      <w:numFmt w:val="decimal"/>
+      <w:lvlText w:val="%1."/>
+      <w:lvlJc w:val="left"/>
+      <w:pPr>
+        <w:ind w:left="840" w:hanging="420"/>
+      </w:pPr>
+    </w:lvl>
+    <w:lvl w:ilvl="1" w:tplc="04090019" w:tentative="1">
+      <w:start w:val="1"/>
+      <w:numFmt w:val="lowerLetter"/>
+      <w:lvlText w:val="%2)"/>
+      <w:lvlJc w:val="left"/>
+      <w:pPr>
+        <w:ind w:left="1260" w:hanging="420"/>
+      </w:pPr>
+    </w:lvl>
+    <w:lvl w:ilvl="2" w:tplc="0409001B" w:tentative="1">
+      <w:start w:val="1"/>
+      <w:numFmt w:val="lowerRoman"/>
+      <w:lvlText w:val="%3."/>
+      <w:lvlJc w:val="right"/>
+      <w:pPr>
+        <w:ind w:left="1680" w:hanging="420"/>
+      </w:pPr>
+    </w:lvl>
+    <w:lvl w:ilvl="3" w:tplc="0409000F" w:tentative="1">
+      <w:start w:val="1"/>
+      <w:numFmt w:val="decimal"/>
+      <w:lvlText w:val="%4."/>
+      <w:lvlJc w:val="left"/>
+      <w:pPr>
+        <w:ind w:left="2100" w:hanging="420"/>
+      </w:pPr>
+    </w:lvl>
+    <w:lvl w:ilvl="4" w:tplc="04090019" w:tentative="1">
+      <w:start w:val="1"/>
+      <w:numFmt w:val="lowerLetter"/>
+      <w:lvlText w:val="%5)"/>
+      <w:lvlJc w:val="left"/>
+      <w:pPr>
+        <w:ind w:left="2520" w:hanging="420"/>
+      </w:pPr>
+    </w:lvl>
+    <w:lvl w:ilvl="5" w:tplc="0409001B" w:tentative="1">
+      <w:start w:val="1"/>
+      <w:numFmt w:val="lowerRoman"/>
+      <w:lvlText w:val="%6."/>
+      <w:lvlJc w:val="right"/>
+      <w:pPr>
+        <w:ind w:left="2940" w:hanging="420"/>
+      </w:pPr>
+    </w:lvl>
+    <w:lvl w:ilvl="6" w:tplc="0409000F" w:tentative="1">
+      <w:start w:val="1"/>
+      <w:numFmt w:val="decimal"/>
+      <w:lvlText w:val="%7."/>
+      <w:lvlJc w:val="left"/>
+      <w:pPr>
+        <w:ind w:left="3360" w:hanging="420"/>
+      </w:pPr>
+    </w:lvl>
+    <w:lvl w:ilvl="7" w:tplc="04090019" w:tentative="1">
+      <w:start w:val="1"/>
+      <w:numFmt w:val="lowerLetter"/>
+      <w:lvlText w:val="%8)"/>
+      <w:lvlJc w:val="left"/>
+      <w:pPr>
+        <w:ind w:left="3780" w:hanging="420"/>
+      </w:pPr>
+    </w:lvl>
+    <w:lvl w:ilvl="8" w:tplc="0409001B" w:tentative="1">
+      <w:start w:val="1"/>
+      <w:numFmt w:val="lowerRoman"/>
+      <w:lvlText w:val="%9."/>
+      <w:lvlJc w:val="right"/>
+      <w:pPr>
+        <w:ind w:left="4200" w:hanging="420"/>
+      </w:pPr>
+    </w:lvl>
+  </w:abstractNum>
+  <w:abstractNum w:abstractNumId="1">
     <w:nsid w:val="2D3C18F7"/>
     <w:multiLevelType w:val="hybridMultilevel"/>
     <w:tmpl w:val="D35864F8"/>
@@ -2279,7 +3179,7 @@
       </w:rPr>
     </w:lvl>
   </w:abstractNum>
-  <w:abstractNum w:abstractNumId="1">
+  <w:abstractNum w:abstractNumId="2">
     <w:nsid w:val="63AD1E44"/>
     <w:multiLevelType w:val="multilevel"/>
     <w:tmpl w:val="77AA3134"/>
@@ -2429,9 +3329,12 @@
     </w:lvl>
   </w:abstractNum>
   <w:num w:numId="1">
+    <w:abstractNumId w:val="2"/>
+  </w:num>
+  <w:num w:numId="2">
     <w:abstractNumId w:val="1"/>
   </w:num>
-  <w:num w:numId="2">
+  <w:num w:numId="3">
     <w:abstractNumId w:val="0"/>
   </w:num>
 </w:numbering>
@@ -2815,6 +3718,42 @@
       <w:bCs/>
       <w:sz w:val="32"/>
       <w:szCs w:val="32"/>
+    </w:rPr>
+  </w:style>
+  <w:style w:type="paragraph" w:styleId="a8">
+    <w:name w:val="Balloon Text"/>
+    <w:basedOn w:val="a"/>
+    <w:link w:val="Char1"/>
+    <w:uiPriority w:val="99"/>
+    <w:semiHidden/>
+    <w:unhideWhenUsed/>
+    <w:rsid w:val="009C6E8E"/>
+    <w:rPr>
+      <w:sz w:val="18"/>
+      <w:szCs w:val="18"/>
+    </w:rPr>
+  </w:style>
+  <w:style w:type="character" w:customStyle="1" w:styleId="Char1">
+    <w:name w:val="批注框文本 Char"/>
+    <w:basedOn w:val="a0"/>
+    <w:link w:val="a8"/>
+    <w:uiPriority w:val="99"/>
+    <w:semiHidden/>
+    <w:rsid w:val="009C6E8E"/>
+    <w:rPr>
+      <w:sz w:val="18"/>
+      <w:szCs w:val="18"/>
+    </w:rPr>
+  </w:style>
+  <w:style w:type="character" w:styleId="a9">
+    <w:name w:val="Hyperlink"/>
+    <w:basedOn w:val="a0"/>
+    <w:uiPriority w:val="99"/>
+    <w:unhideWhenUsed/>
+    <w:rsid w:val="00726BBB"/>
+    <w:rPr>
+      <w:color w:val="0000FF" w:themeColor="hyperlink"/>
+      <w:u w:val="single"/>
     </w:rPr>
   </w:style>
 </w:styles>
@@ -3299,7 +4238,7 @@
 </file>
 
 <file path=customXml/itemProps1.xml><?xml version="1.0" encoding="utf-8"?>
-<ds:datastoreItem xmlns:ds="http://schemas.openxmlformats.org/officeDocument/2006/customXml" ds:itemID="{41AF3E3C-8B69-4C09-BF8B-6AC4D22835B3}">
+<ds:datastoreItem xmlns:ds="http://schemas.openxmlformats.org/officeDocument/2006/customXml" ds:itemID="{1EBB31E7-3290-4EC3-B056-F5E0735FA8BA}">
   <ds:schemaRefs>
     <ds:schemaRef ds:uri="http://schemas.openxmlformats.org/officeDocument/2006/bibliography"/>
   </ds:schemaRefs>

</xml_diff>